<commit_message>
Update documentation  and default value for editor page
</commit_message>
<xml_diff>
--- a/Release/iSEB Expansion Board 1200 0012 V1.4.docx
+++ b/Release/iSEB Expansion Board 1200 0012 V1.4.docx
@@ -29,13 +29,7 @@
         <w:rPr>
           <w:lang w:val="en-MY"/>
         </w:rPr>
-        <w:t>iSEB Expansion Board 1200 0012 V1.</w:t>
-      </w:r>
-      <w:r>
-        <w:rPr>
-          <w:lang w:val="en-MY"/>
-        </w:rPr>
-        <w:t>4</w:t>
+        <w:t>iSEB Expansion Board 1200 0012 V1.4</w:t>
       </w:r>
     </w:p>
     <w:p>
@@ -314,31 +308,7 @@
                 <w:sz w:val="20"/>
                 <w:lang w:val="en-MY"/>
               </w:rPr>
-              <w:t>/</w:t>
-            </w:r>
-            <w:r>
-              <w:rPr>
-                <w:kern w:val="0"/>
-                <w:sz w:val="20"/>
-                <w:lang w:val="en-MY"/>
-              </w:rPr>
-              <w:t>03</w:t>
-            </w:r>
-            <w:r>
-              <w:rPr>
-                <w:kern w:val="0"/>
-                <w:sz w:val="20"/>
-                <w:lang w:val="en-MY"/>
-              </w:rPr>
-              <w:t>/202</w:t>
-            </w:r>
-            <w:r>
-              <w:rPr>
-                <w:kern w:val="0"/>
-                <w:sz w:val="20"/>
-                <w:lang w:val="en-MY"/>
-              </w:rPr>
-              <w:t>4</w:t>
+              <w:t>/03/2024</w:t>
             </w:r>
           </w:p>
         </w:tc>
@@ -463,9 +433,9 @@
       </w:tblPr>
       <w:tblGrid>
         <w:gridCol w:w="1920"/>
-        <w:gridCol w:w="905"/>
-        <w:gridCol w:w="1853"/>
-        <w:gridCol w:w="4846"/>
+        <w:gridCol w:w="904"/>
+        <w:gridCol w:w="1854"/>
+        <w:gridCol w:w="4845"/>
       </w:tblGrid>
       <w:tr>
         <w:trPr/>
@@ -502,7 +472,7 @@
         </w:tc>
         <w:tc>
           <w:tcPr>
-            <w:tcW w:w="905" w:type="dxa"/>
+            <w:tcW w:w="904" w:type="dxa"/>
             <w:tcBorders>
               <w:top w:val="single" w:sz="4" w:space="0" w:color="7F7F7F"/>
               <w:left w:val="single" w:sz="4" w:space="0" w:color="000000"/>
@@ -533,7 +503,7 @@
         </w:tc>
         <w:tc>
           <w:tcPr>
-            <w:tcW w:w="1853" w:type="dxa"/>
+            <w:tcW w:w="1854" w:type="dxa"/>
             <w:tcBorders>
               <w:top w:val="single" w:sz="4" w:space="0" w:color="7F7F7F"/>
               <w:left w:val="single" w:sz="4" w:space="0" w:color="000000"/>
@@ -564,7 +534,7 @@
         </w:tc>
         <w:tc>
           <w:tcPr>
-            <w:tcW w:w="4846" w:type="dxa"/>
+            <w:tcW w:w="4845" w:type="dxa"/>
             <w:tcBorders>
               <w:top w:val="single" w:sz="4" w:space="0" w:color="7F7F7F"/>
               <w:left w:val="single" w:sz="4" w:space="0" w:color="000000"/>
@@ -665,7 +635,7 @@
         </w:tc>
         <w:tc>
           <w:tcPr>
-            <w:tcW w:w="905" w:type="dxa"/>
+            <w:tcW w:w="904" w:type="dxa"/>
             <w:tcBorders>
               <w:top w:val="single" w:sz="4" w:space="0" w:color="7F7F7F"/>
               <w:left w:val="single" w:sz="4" w:space="0" w:color="000000"/>
@@ -696,7 +666,7 @@
         </w:tc>
         <w:tc>
           <w:tcPr>
-            <w:tcW w:w="1853" w:type="dxa"/>
+            <w:tcW w:w="1854" w:type="dxa"/>
             <w:tcBorders>
               <w:top w:val="single" w:sz="4" w:space="0" w:color="7F7F7F"/>
               <w:left w:val="single" w:sz="4" w:space="0" w:color="000000"/>
@@ -727,7 +697,7 @@
         </w:tc>
         <w:tc>
           <w:tcPr>
-            <w:tcW w:w="4846" w:type="dxa"/>
+            <w:tcW w:w="4845" w:type="dxa"/>
             <w:tcBorders>
               <w:top w:val="single" w:sz="4" w:space="0" w:color="7F7F7F"/>
               <w:left w:val="single" w:sz="4" w:space="0" w:color="000000"/>
@@ -801,7 +771,7 @@
         </w:tc>
         <w:tc>
           <w:tcPr>
-            <w:tcW w:w="905" w:type="dxa"/>
+            <w:tcW w:w="904" w:type="dxa"/>
             <w:tcBorders>
               <w:top w:val="single" w:sz="4" w:space="0" w:color="7F7F7F"/>
               <w:left w:val="single" w:sz="4" w:space="0" w:color="000000"/>
@@ -836,7 +806,7 @@
         </w:tc>
         <w:tc>
           <w:tcPr>
-            <w:tcW w:w="1853" w:type="dxa"/>
+            <w:tcW w:w="1854" w:type="dxa"/>
             <w:tcBorders>
               <w:top w:val="single" w:sz="4" w:space="0" w:color="7F7F7F"/>
               <w:left w:val="single" w:sz="4" w:space="0" w:color="000000"/>
@@ -871,7 +841,7 @@
         </w:tc>
         <w:tc>
           <w:tcPr>
-            <w:tcW w:w="4846" w:type="dxa"/>
+            <w:tcW w:w="4845" w:type="dxa"/>
             <w:tcBorders>
               <w:top w:val="single" w:sz="4" w:space="0" w:color="7F7F7F"/>
               <w:left w:val="single" w:sz="4" w:space="0" w:color="000000"/>
@@ -950,7 +920,7 @@
         </w:tc>
         <w:tc>
           <w:tcPr>
-            <w:tcW w:w="905" w:type="dxa"/>
+            <w:tcW w:w="904" w:type="dxa"/>
             <w:tcBorders>
               <w:top w:val="single" w:sz="4" w:space="0" w:color="7F7F7F"/>
               <w:left w:val="single" w:sz="4" w:space="0" w:color="000000"/>
@@ -985,7 +955,7 @@
         </w:tc>
         <w:tc>
           <w:tcPr>
-            <w:tcW w:w="1853" w:type="dxa"/>
+            <w:tcW w:w="1854" w:type="dxa"/>
             <w:tcBorders>
               <w:top w:val="single" w:sz="4" w:space="0" w:color="7F7F7F"/>
               <w:left w:val="single" w:sz="4" w:space="0" w:color="000000"/>
@@ -1020,7 +990,7 @@
         </w:tc>
         <w:tc>
           <w:tcPr>
-            <w:tcW w:w="4846" w:type="dxa"/>
+            <w:tcW w:w="4845" w:type="dxa"/>
             <w:tcBorders>
               <w:top w:val="single" w:sz="4" w:space="0" w:color="7F7F7F"/>
               <w:left w:val="single" w:sz="4" w:space="0" w:color="000000"/>
@@ -1095,7 +1065,7 @@
         </w:tc>
         <w:tc>
           <w:tcPr>
-            <w:tcW w:w="905" w:type="dxa"/>
+            <w:tcW w:w="904" w:type="dxa"/>
             <w:tcBorders>
               <w:top w:val="single" w:sz="4" w:space="0" w:color="7F7F7F"/>
               <w:left w:val="single" w:sz="4" w:space="0" w:color="000000"/>
@@ -1130,7 +1100,7 @@
         </w:tc>
         <w:tc>
           <w:tcPr>
-            <w:tcW w:w="1853" w:type="dxa"/>
+            <w:tcW w:w="1854" w:type="dxa"/>
             <w:tcBorders>
               <w:top w:val="single" w:sz="4" w:space="0" w:color="7F7F7F"/>
               <w:left w:val="single" w:sz="4" w:space="0" w:color="000000"/>
@@ -1165,7 +1135,7 @@
         </w:tc>
         <w:tc>
           <w:tcPr>
-            <w:tcW w:w="4846" w:type="dxa"/>
+            <w:tcW w:w="4845" w:type="dxa"/>
             <w:tcBorders>
               <w:top w:val="single" w:sz="4" w:space="0" w:color="7F7F7F"/>
               <w:left w:val="single" w:sz="4" w:space="0" w:color="000000"/>
@@ -1236,53 +1206,13 @@
                 <w:szCs w:val="22"/>
                 <w:lang w:val="en-MY" w:eastAsia="en-MY" w:bidi="ar-SA"/>
               </w:rPr>
-              <w:t>28</w:t>
-            </w:r>
-            <w:r>
-              <w:rPr>
-                <w:rFonts w:eastAsia="Calibri" w:cs="Calibri"/>
-                <w:b/>
-                <w:sz w:val="22"/>
-                <w:szCs w:val="22"/>
-                <w:lang w:val="en-MY" w:eastAsia="en-MY" w:bidi="ar-SA"/>
-              </w:rPr>
-              <w:t>-</w:t>
-            </w:r>
-            <w:r>
-              <w:rPr>
-                <w:rFonts w:eastAsia="Calibri" w:cs="Calibri"/>
-                <w:b/>
-                <w:sz w:val="22"/>
-                <w:szCs w:val="22"/>
-                <w:lang w:val="en-MY" w:eastAsia="en-MY" w:bidi="ar-SA"/>
-              </w:rPr>
-              <w:t>March</w:t>
-            </w:r>
-            <w:r>
-              <w:rPr>
-                <w:rFonts w:eastAsia="Calibri" w:cs="Calibri"/>
-                <w:b/>
-                <w:sz w:val="22"/>
-                <w:szCs w:val="22"/>
-                <w:lang w:val="en-MY" w:eastAsia="en-MY" w:bidi="ar-SA"/>
-              </w:rPr>
-              <w:t>-202</w:t>
-            </w:r>
-            <w:r>
-              <w:rPr>
-                <w:rFonts w:eastAsia="Calibri" w:cs="Calibri"/>
-                <w:b/>
-                <w:sz w:val="22"/>
-                <w:szCs w:val="22"/>
-                <w:lang w:val="en-MY" w:eastAsia="en-MY" w:bidi="ar-SA"/>
-              </w:rPr>
-              <w:t>4</w:t>
+              <w:t>28-March-2024</w:t>
             </w:r>
           </w:p>
         </w:tc>
         <w:tc>
           <w:tcPr>
-            <w:tcW w:w="905" w:type="dxa"/>
+            <w:tcW w:w="904" w:type="dxa"/>
             <w:tcBorders>
               <w:top w:val="single" w:sz="4" w:space="0" w:color="7F7F7F"/>
               <w:left w:val="single" w:sz="4" w:space="0" w:color="000000"/>
@@ -1326,7 +1256,7 @@
         </w:tc>
         <w:tc>
           <w:tcPr>
-            <w:tcW w:w="1853" w:type="dxa"/>
+            <w:tcW w:w="1854" w:type="dxa"/>
             <w:tcBorders>
               <w:top w:val="single" w:sz="4" w:space="0" w:color="7F7F7F"/>
               <w:left w:val="single" w:sz="4" w:space="0" w:color="000000"/>
@@ -1361,7 +1291,7 @@
         </w:tc>
         <w:tc>
           <w:tcPr>
-            <w:tcW w:w="4846" w:type="dxa"/>
+            <w:tcW w:w="4845" w:type="dxa"/>
             <w:tcBorders>
               <w:top w:val="single" w:sz="4" w:space="0" w:color="7F7F7F"/>
               <w:left w:val="single" w:sz="4" w:space="0" w:color="000000"/>
@@ -3601,10 +3531,10 @@
               <w:widowControl w:val="false"/>
               <w:suppressAutoHyphens w:val="true"/>
               <w:spacing w:before="0" w:after="160"/>
-              <w:jc w:val="center"/>
+              <w:jc w:val="left"/>
               <w:rPr>
-                <w:b/>
-                <w:bCs/>
+                <w:highlight w:val="none"/>
+                <w:shd w:fill="FFFF00" w:val="clear"/>
               </w:rPr>
             </w:pPr>
             <w:r>
@@ -3615,6 +3545,7 @@
                 <w:position w:val="0"/>
                 <w:sz w:val="22"/>
                 <w:sz w:val="22"/>
+                <w:shd w:fill="FFFF00" w:val="clear"/>
                 <w:vertAlign w:val="baseline"/>
                 <w:lang w:val="en-MY"/>
               </w:rPr>
@@ -3675,8 +3606,8 @@
               <w:spacing w:before="0" w:after="160"/>
               <w:jc w:val="both"/>
               <w:rPr>
-                <w:b/>
-                <w:bCs/>
+                <w:highlight w:val="none"/>
+                <w:shd w:fill="FFFF00" w:val="clear"/>
               </w:rPr>
             </w:pPr>
             <w:r>
@@ -3687,6 +3618,7 @@
                 <w:position w:val="0"/>
                 <w:sz w:val="22"/>
                 <w:sz w:val="22"/>
+                <w:shd w:fill="FFFF00" w:val="clear"/>
                 <w:vertAlign w:val="baseline"/>
                 <w:lang w:val="en-MY"/>
               </w:rPr>
@@ -3751,13 +3683,8 @@
               <w:spacing w:before="0" w:after="160"/>
               <w:jc w:val="both"/>
               <w:rPr>
-                <w:rFonts w:ascii="Calibri" w:hAnsi="Calibri" w:eastAsia="Calibri" w:cs="Calibri"/>
-                <w:position w:val="0"/>
-                <w:sz w:val="22"/>
-                <w:sz w:val="22"/>
-                <w:szCs w:val="22"/>
-                <w:vertAlign w:val="baseline"/>
-                <w:lang w:val="en-MY" w:eastAsia="en-MY" w:bidi="ar-SA"/>
+                <w:highlight w:val="none"/>
+                <w:shd w:fill="FFFF00" w:val="clear"/>
               </w:rPr>
             </w:pPr>
             <w:r>
@@ -3767,6 +3694,7 @@
                 <w:sz w:val="22"/>
                 <w:sz w:val="22"/>
                 <w:szCs w:val="22"/>
+                <w:shd w:fill="FFFF00" w:val="clear"/>
                 <w:vertAlign w:val="baseline"/>
                 <w:lang w:val="en-MY" w:eastAsia="en-MY" w:bidi="ar-SA"/>
               </w:rPr>
@@ -3829,13 +3757,8 @@
               <w:spacing w:before="0" w:after="160"/>
               <w:jc w:val="both"/>
               <w:rPr>
-                <w:rFonts w:ascii="Calibri" w:hAnsi="Calibri" w:eastAsia="Calibri" w:cs="Calibri"/>
-                <w:position w:val="0"/>
-                <w:sz w:val="22"/>
-                <w:sz w:val="22"/>
-                <w:szCs w:val="22"/>
-                <w:vertAlign w:val="baseline"/>
-                <w:lang w:val="en-MY" w:eastAsia="en-MY" w:bidi="ar-SA"/>
+                <w:highlight w:val="none"/>
+                <w:shd w:fill="FFFF00" w:val="clear"/>
               </w:rPr>
             </w:pPr>
             <w:r>
@@ -3844,6 +3767,7 @@
                 <w:position w:val="0"/>
                 <w:sz w:val="22"/>
                 <w:sz w:val="22"/>
+                <w:shd w:fill="FFFF00" w:val="clear"/>
                 <w:vertAlign w:val="baseline"/>
                 <w:lang w:val="en-MY"/>
               </w:rPr>
@@ -3886,7 +3810,18 @@
                 <w:vertAlign w:val="baseline"/>
                 <w:lang w:val="en-MY"/>
               </w:rPr>
-              <w:t>PWM16</w:t>
+              <w:t>CN</w:t>
+            </w:r>
+            <w:r>
+              <w:rPr>
+                <w:kern w:val="0"/>
+                <w:position w:val="0"/>
+                <w:sz w:val="22"/>
+                <w:sz w:val="22"/>
+                <w:vertAlign w:val="baseline"/>
+                <w:lang w:val="en-MY"/>
+              </w:rPr>
+              <w:t>16</w:t>
             </w:r>
           </w:p>
         </w:tc>
@@ -3910,13 +3845,8 @@
               <w:spacing w:before="0" w:after="160"/>
               <w:jc w:val="both"/>
               <w:rPr>
-                <w:rFonts w:ascii="Calibri" w:hAnsi="Calibri" w:eastAsia="Calibri" w:cs="Calibri"/>
-                <w:position w:val="0"/>
-                <w:sz w:val="22"/>
-                <w:sz w:val="22"/>
-                <w:szCs w:val="22"/>
-                <w:vertAlign w:val="baseline"/>
-                <w:lang w:val="en-MY" w:eastAsia="en-MY" w:bidi="ar-SA"/>
+                <w:highlight w:val="none"/>
+                <w:shd w:fill="FFFF00" w:val="clear"/>
               </w:rPr>
             </w:pPr>
             <w:r>
@@ -3925,6 +3855,7 @@
                 <w:position w:val="0"/>
                 <w:sz w:val="22"/>
                 <w:sz w:val="22"/>
+                <w:shd w:fill="FFFF00" w:val="clear"/>
                 <w:vertAlign w:val="baseline"/>
                 <w:lang w:val="en-MY"/>
               </w:rPr>
@@ -3986,13 +3917,8 @@
               <w:spacing w:before="0" w:after="160"/>
               <w:jc w:val="both"/>
               <w:rPr>
-                <w:rFonts w:ascii="Calibri" w:hAnsi="Calibri" w:eastAsia="Calibri" w:cs="Calibri"/>
-                <w:position w:val="0"/>
-                <w:sz w:val="22"/>
-                <w:sz w:val="22"/>
-                <w:szCs w:val="22"/>
-                <w:vertAlign w:val="baseline"/>
-                <w:lang w:val="en-MY" w:eastAsia="en-MY" w:bidi="ar-SA"/>
+                <w:highlight w:val="none"/>
+                <w:shd w:fill="FFFF00" w:val="clear"/>
               </w:rPr>
             </w:pPr>
             <w:r>
@@ -4001,6 +3927,7 @@
                 <w:position w:val="0"/>
                 <w:sz w:val="22"/>
                 <w:sz w:val="22"/>
+                <w:shd w:fill="FFFF00" w:val="clear"/>
                 <w:vertAlign w:val="baseline"/>
                 <w:lang w:val="en-MY"/>
               </w:rPr>
@@ -4067,13 +3994,8 @@
               <w:spacing w:before="0" w:after="160"/>
               <w:jc w:val="both"/>
               <w:rPr>
-                <w:rFonts w:ascii="Calibri" w:hAnsi="Calibri" w:eastAsia="Calibri" w:cs="Calibri"/>
-                <w:position w:val="0"/>
-                <w:sz w:val="22"/>
-                <w:sz w:val="22"/>
-                <w:szCs w:val="22"/>
-                <w:vertAlign w:val="baseline"/>
-                <w:lang w:val="en-MY" w:eastAsia="en-MY" w:bidi="ar-SA"/>
+                <w:highlight w:val="none"/>
+                <w:shd w:fill="FFFF00" w:val="clear"/>
               </w:rPr>
             </w:pPr>
             <w:r>
@@ -4082,6 +4004,7 @@
                 <w:position w:val="0"/>
                 <w:sz w:val="22"/>
                 <w:sz w:val="22"/>
+                <w:shd w:fill="FFFF00" w:val="clear"/>
                 <w:vertAlign w:val="baseline"/>
                 <w:lang w:val="en-MY"/>
               </w:rPr>
@@ -4143,13 +4066,8 @@
               <w:spacing w:before="0" w:after="160"/>
               <w:jc w:val="both"/>
               <w:rPr>
-                <w:rFonts w:ascii="Calibri" w:hAnsi="Calibri" w:eastAsia="Calibri" w:cs="Calibri"/>
-                <w:position w:val="0"/>
-                <w:sz w:val="22"/>
-                <w:sz w:val="22"/>
-                <w:szCs w:val="22"/>
-                <w:vertAlign w:val="baseline"/>
-                <w:lang w:val="en-MY" w:eastAsia="en-MY" w:bidi="ar-SA"/>
+                <w:highlight w:val="none"/>
+                <w:shd w:fill="FFFF00" w:val="clear"/>
               </w:rPr>
             </w:pPr>
             <w:r>
@@ -4158,6 +4076,7 @@
                 <w:position w:val="0"/>
                 <w:sz w:val="22"/>
                 <w:sz w:val="22"/>
+                <w:shd w:fill="FFFF00" w:val="clear"/>
                 <w:vertAlign w:val="baseline"/>
                 <w:lang w:val="en-MY"/>
               </w:rPr>
@@ -4224,13 +4143,8 @@
               <w:spacing w:before="0" w:after="160"/>
               <w:jc w:val="both"/>
               <w:rPr>
-                <w:rFonts w:ascii="Calibri" w:hAnsi="Calibri" w:eastAsia="Calibri" w:cs="Calibri"/>
-                <w:position w:val="0"/>
-                <w:sz w:val="22"/>
-                <w:sz w:val="22"/>
-                <w:szCs w:val="22"/>
-                <w:vertAlign w:val="baseline"/>
-                <w:lang w:val="en-MY" w:eastAsia="en-MY" w:bidi="ar-SA"/>
+                <w:highlight w:val="none"/>
+                <w:shd w:fill="FFFF00" w:val="clear"/>
               </w:rPr>
             </w:pPr>
             <w:r>
@@ -4239,6 +4153,7 @@
                 <w:position w:val="0"/>
                 <w:sz w:val="22"/>
                 <w:sz w:val="22"/>
+                <w:shd w:fill="FFFF00" w:val="clear"/>
                 <w:vertAlign w:val="baseline"/>
                 <w:lang w:val="en-MY"/>
               </w:rPr>
@@ -4300,13 +4215,8 @@
               <w:spacing w:before="0" w:after="160"/>
               <w:jc w:val="both"/>
               <w:rPr>
-                <w:rFonts w:ascii="Calibri" w:hAnsi="Calibri" w:eastAsia="Calibri" w:cs="Calibri"/>
-                <w:position w:val="0"/>
-                <w:sz w:val="22"/>
-                <w:sz w:val="22"/>
-                <w:szCs w:val="22"/>
-                <w:vertAlign w:val="baseline"/>
-                <w:lang w:val="en-MY" w:eastAsia="en-MY" w:bidi="ar-SA"/>
+                <w:highlight w:val="none"/>
+                <w:shd w:fill="FFFF00" w:val="clear"/>
               </w:rPr>
             </w:pPr>
             <w:r>
@@ -4315,6 +4225,7 @@
                 <w:position w:val="0"/>
                 <w:sz w:val="22"/>
                 <w:sz w:val="22"/>
+                <w:shd w:fill="FFFF00" w:val="clear"/>
                 <w:vertAlign w:val="baseline"/>
                 <w:lang w:val="en-MY"/>
               </w:rPr>
@@ -4381,13 +4292,8 @@
               <w:spacing w:before="0" w:after="160"/>
               <w:jc w:val="both"/>
               <w:rPr>
-                <w:rFonts w:ascii="Calibri" w:hAnsi="Calibri" w:eastAsia="Calibri" w:cs="Calibri"/>
-                <w:position w:val="0"/>
-                <w:sz w:val="22"/>
-                <w:sz w:val="22"/>
-                <w:szCs w:val="22"/>
-                <w:vertAlign w:val="baseline"/>
-                <w:lang w:val="en-MY" w:eastAsia="en-MY" w:bidi="ar-SA"/>
+                <w:highlight w:val="none"/>
+                <w:shd w:fill="FFFF00" w:val="clear"/>
               </w:rPr>
             </w:pPr>
             <w:r>
@@ -4396,6 +4302,7 @@
                 <w:position w:val="0"/>
                 <w:sz w:val="22"/>
                 <w:sz w:val="22"/>
+                <w:shd w:fill="FFFF00" w:val="clear"/>
                 <w:vertAlign w:val="baseline"/>
                 <w:lang w:val="en-MY"/>
               </w:rPr>
@@ -4457,13 +4364,8 @@
               <w:spacing w:before="0" w:after="160"/>
               <w:jc w:val="both"/>
               <w:rPr>
-                <w:rFonts w:ascii="Calibri" w:hAnsi="Calibri" w:eastAsia="Calibri" w:cs="Calibri"/>
-                <w:position w:val="0"/>
-                <w:sz w:val="22"/>
-                <w:sz w:val="22"/>
-                <w:szCs w:val="22"/>
-                <w:vertAlign w:val="baseline"/>
-                <w:lang w:val="en-MY" w:eastAsia="en-MY" w:bidi="ar-SA"/>
+                <w:highlight w:val="none"/>
+                <w:shd w:fill="FFFF00" w:val="clear"/>
               </w:rPr>
             </w:pPr>
             <w:r>
@@ -4472,6 +4374,7 @@
                 <w:position w:val="0"/>
                 <w:sz w:val="22"/>
                 <w:sz w:val="22"/>
+                <w:shd w:fill="FFFF00" w:val="clear"/>
                 <w:vertAlign w:val="baseline"/>
                 <w:lang w:val="en-MY"/>
               </w:rPr>
@@ -4538,13 +4441,8 @@
               <w:spacing w:before="0" w:after="160"/>
               <w:jc w:val="both"/>
               <w:rPr>
-                <w:rFonts w:ascii="Calibri" w:hAnsi="Calibri" w:eastAsia="Calibri" w:cs="Calibri"/>
-                <w:position w:val="0"/>
-                <w:sz w:val="22"/>
-                <w:sz w:val="22"/>
-                <w:szCs w:val="22"/>
-                <w:vertAlign w:val="baseline"/>
-                <w:lang w:val="en-MY" w:eastAsia="en-MY" w:bidi="ar-SA"/>
+                <w:highlight w:val="none"/>
+                <w:shd w:fill="FFFF00" w:val="clear"/>
               </w:rPr>
             </w:pPr>
             <w:r>
@@ -4553,6 +4451,7 @@
                 <w:position w:val="0"/>
                 <w:sz w:val="22"/>
                 <w:sz w:val="22"/>
+                <w:shd w:fill="FFFF00" w:val="clear"/>
                 <w:vertAlign w:val="baseline"/>
                 <w:lang w:val="en-MY"/>
               </w:rPr>
@@ -4594,7 +4493,18 @@
                 <w:vertAlign w:val="baseline"/>
                 <w:lang w:val="en-MY"/>
               </w:rPr>
-              <w:t>PWM8</w:t>
+              <w:t>CN</w:t>
+            </w:r>
+            <w:r>
+              <w:rPr>
+                <w:kern w:val="0"/>
+                <w:position w:val="0"/>
+                <w:sz w:val="22"/>
+                <w:sz w:val="22"/>
+                <w:vertAlign w:val="baseline"/>
+                <w:lang w:val="en-MY"/>
+              </w:rPr>
+              <w:t>8</w:t>
             </w:r>
           </w:p>
         </w:tc>
@@ -4614,13 +4524,8 @@
               <w:spacing w:before="0" w:after="160"/>
               <w:jc w:val="both"/>
               <w:rPr>
-                <w:rFonts w:ascii="Calibri" w:hAnsi="Calibri" w:eastAsia="Calibri" w:cs="Calibri"/>
-                <w:position w:val="0"/>
-                <w:sz w:val="22"/>
-                <w:sz w:val="22"/>
-                <w:szCs w:val="22"/>
-                <w:vertAlign w:val="baseline"/>
-                <w:lang w:val="en-MY" w:eastAsia="en-MY" w:bidi="ar-SA"/>
+                <w:highlight w:val="none"/>
+                <w:shd w:fill="FFFF00" w:val="clear"/>
               </w:rPr>
             </w:pPr>
             <w:r>
@@ -4629,6 +4534,7 @@
                 <w:position w:val="0"/>
                 <w:sz w:val="22"/>
                 <w:sz w:val="22"/>
+                <w:shd w:fill="FFFF00" w:val="clear"/>
                 <w:vertAlign w:val="baseline"/>
                 <w:lang w:val="en-MY"/>
               </w:rPr>
@@ -4671,7 +4577,18 @@
                 <w:vertAlign w:val="baseline"/>
                 <w:lang w:val="en-MY"/>
               </w:rPr>
-              <w:t>PWM15</w:t>
+              <w:t>CN</w:t>
+            </w:r>
+            <w:r>
+              <w:rPr>
+                <w:kern w:val="0"/>
+                <w:position w:val="0"/>
+                <w:sz w:val="22"/>
+                <w:sz w:val="22"/>
+                <w:vertAlign w:val="baseline"/>
+                <w:lang w:val="en-MY"/>
+              </w:rPr>
+              <w:t>15</w:t>
             </w:r>
           </w:p>
         </w:tc>
@@ -4695,13 +4612,8 @@
               <w:spacing w:before="0" w:after="160"/>
               <w:jc w:val="both"/>
               <w:rPr>
-                <w:rFonts w:ascii="Calibri" w:hAnsi="Calibri" w:eastAsia="Calibri" w:cs="Calibri"/>
-                <w:position w:val="0"/>
-                <w:sz w:val="22"/>
-                <w:sz w:val="22"/>
-                <w:szCs w:val="22"/>
-                <w:vertAlign w:val="baseline"/>
-                <w:lang w:val="en-MY" w:eastAsia="en-MY" w:bidi="ar-SA"/>
+                <w:highlight w:val="none"/>
+                <w:shd w:fill="FFFF00" w:val="clear"/>
               </w:rPr>
             </w:pPr>
             <w:r>
@@ -4710,6 +4622,7 @@
                 <w:position w:val="0"/>
                 <w:sz w:val="22"/>
                 <w:sz w:val="22"/>
+                <w:shd w:fill="FFFF00" w:val="clear"/>
                 <w:vertAlign w:val="baseline"/>
                 <w:lang w:val="en-MY"/>
               </w:rPr>
@@ -4751,7 +4664,18 @@
                 <w:vertAlign w:val="baseline"/>
                 <w:lang w:val="en-MY"/>
               </w:rPr>
-              <w:t>PWM7</w:t>
+              <w:t>CN</w:t>
+            </w:r>
+            <w:r>
+              <w:rPr>
+                <w:kern w:val="0"/>
+                <w:position w:val="0"/>
+                <w:sz w:val="22"/>
+                <w:sz w:val="22"/>
+                <w:vertAlign w:val="baseline"/>
+                <w:lang w:val="en-MY"/>
+              </w:rPr>
+              <w:t>7</w:t>
             </w:r>
           </w:p>
         </w:tc>
@@ -4771,13 +4695,8 @@
               <w:spacing w:before="0" w:after="160"/>
               <w:jc w:val="both"/>
               <w:rPr>
-                <w:rFonts w:ascii="Calibri" w:hAnsi="Calibri" w:eastAsia="Calibri" w:cs="Calibri"/>
-                <w:position w:val="0"/>
-                <w:sz w:val="22"/>
-                <w:sz w:val="22"/>
-                <w:szCs w:val="22"/>
-                <w:vertAlign w:val="baseline"/>
-                <w:lang w:val="en-MY" w:eastAsia="en-MY" w:bidi="ar-SA"/>
+                <w:highlight w:val="none"/>
+                <w:shd w:fill="FFFF00" w:val="clear"/>
               </w:rPr>
             </w:pPr>
             <w:r>
@@ -4786,6 +4705,7 @@
                 <w:position w:val="0"/>
                 <w:sz w:val="22"/>
                 <w:sz w:val="22"/>
+                <w:shd w:fill="FFFF00" w:val="clear"/>
                 <w:vertAlign w:val="baseline"/>
                 <w:lang w:val="en-MY"/>
               </w:rPr>
@@ -4828,7 +4748,18 @@
                 <w:vertAlign w:val="baseline"/>
                 <w:lang w:val="en-MY"/>
               </w:rPr>
-              <w:t>PWM14</w:t>
+              <w:t>CN</w:t>
+            </w:r>
+            <w:r>
+              <w:rPr>
+                <w:kern w:val="0"/>
+                <w:position w:val="0"/>
+                <w:sz w:val="22"/>
+                <w:sz w:val="22"/>
+                <w:vertAlign w:val="baseline"/>
+                <w:lang w:val="en-MY"/>
+              </w:rPr>
+              <w:t>14</w:t>
             </w:r>
           </w:p>
         </w:tc>
@@ -4852,13 +4783,8 @@
               <w:spacing w:before="0" w:after="160"/>
               <w:jc w:val="both"/>
               <w:rPr>
-                <w:rFonts w:ascii="Calibri" w:hAnsi="Calibri" w:eastAsia="Calibri" w:cs="Calibri"/>
-                <w:position w:val="0"/>
-                <w:sz w:val="22"/>
-                <w:sz w:val="22"/>
-                <w:szCs w:val="22"/>
-                <w:vertAlign w:val="baseline"/>
-                <w:lang w:val="en-MY" w:eastAsia="en-MY" w:bidi="ar-SA"/>
+                <w:highlight w:val="none"/>
+                <w:shd w:fill="FFFF00" w:val="clear"/>
               </w:rPr>
             </w:pPr>
             <w:r>
@@ -4867,6 +4793,7 @@
                 <w:position w:val="0"/>
                 <w:sz w:val="22"/>
                 <w:sz w:val="22"/>
+                <w:shd w:fill="FFFF00" w:val="clear"/>
                 <w:vertAlign w:val="baseline"/>
                 <w:lang w:val="en-MY"/>
               </w:rPr>
@@ -4908,7 +4835,18 @@
                 <w:vertAlign w:val="baseline"/>
                 <w:lang w:val="en-MY"/>
               </w:rPr>
-              <w:t>PWM6</w:t>
+              <w:t>CN</w:t>
+            </w:r>
+            <w:r>
+              <w:rPr>
+                <w:kern w:val="0"/>
+                <w:position w:val="0"/>
+                <w:sz w:val="22"/>
+                <w:sz w:val="22"/>
+                <w:vertAlign w:val="baseline"/>
+                <w:lang w:val="en-MY"/>
+              </w:rPr>
+              <w:t>6</w:t>
             </w:r>
           </w:p>
         </w:tc>
@@ -4928,13 +4866,8 @@
               <w:spacing w:before="0" w:after="160"/>
               <w:jc w:val="both"/>
               <w:rPr>
-                <w:rFonts w:ascii="Calibri" w:hAnsi="Calibri" w:eastAsia="Calibri" w:cs="Calibri"/>
-                <w:position w:val="0"/>
-                <w:sz w:val="22"/>
-                <w:sz w:val="22"/>
-                <w:szCs w:val="22"/>
-                <w:vertAlign w:val="baseline"/>
-                <w:lang w:val="en-MY" w:eastAsia="en-MY" w:bidi="ar-SA"/>
+                <w:highlight w:val="none"/>
+                <w:shd w:fill="FFFF00" w:val="clear"/>
               </w:rPr>
             </w:pPr>
             <w:r>
@@ -4943,6 +4876,7 @@
                 <w:position w:val="0"/>
                 <w:sz w:val="22"/>
                 <w:sz w:val="22"/>
+                <w:shd w:fill="FFFF00" w:val="clear"/>
                 <w:vertAlign w:val="baseline"/>
                 <w:lang w:val="en-MY"/>
               </w:rPr>
@@ -4985,7 +4919,18 @@
                 <w:vertAlign w:val="baseline"/>
                 <w:lang w:val="en-MY"/>
               </w:rPr>
-              <w:t>PWM13</w:t>
+              <w:t>CN</w:t>
+            </w:r>
+            <w:r>
+              <w:rPr>
+                <w:kern w:val="0"/>
+                <w:position w:val="0"/>
+                <w:sz w:val="22"/>
+                <w:sz w:val="22"/>
+                <w:vertAlign w:val="baseline"/>
+                <w:lang w:val="en-MY"/>
+              </w:rPr>
+              <w:t>13</w:t>
             </w:r>
           </w:p>
         </w:tc>
@@ -5009,13 +4954,8 @@
               <w:spacing w:before="0" w:after="160"/>
               <w:jc w:val="both"/>
               <w:rPr>
-                <w:rFonts w:ascii="Calibri" w:hAnsi="Calibri" w:eastAsia="Calibri" w:cs="Calibri"/>
-                <w:position w:val="0"/>
-                <w:sz w:val="22"/>
-                <w:sz w:val="22"/>
-                <w:szCs w:val="22"/>
-                <w:vertAlign w:val="baseline"/>
-                <w:lang w:val="en-MY" w:eastAsia="en-MY" w:bidi="ar-SA"/>
+                <w:highlight w:val="none"/>
+                <w:shd w:fill="FFFF00" w:val="clear"/>
               </w:rPr>
             </w:pPr>
             <w:r>
@@ -5024,6 +4964,7 @@
                 <w:position w:val="0"/>
                 <w:sz w:val="22"/>
                 <w:sz w:val="22"/>
+                <w:shd w:fill="FFFF00" w:val="clear"/>
                 <w:vertAlign w:val="baseline"/>
                 <w:lang w:val="en-MY"/>
               </w:rPr>
@@ -5065,7 +5006,18 @@
                 <w:vertAlign w:val="baseline"/>
                 <w:lang w:val="en-MY"/>
               </w:rPr>
-              <w:t>PWM5</w:t>
+              <w:t>CN</w:t>
+            </w:r>
+            <w:r>
+              <w:rPr>
+                <w:kern w:val="0"/>
+                <w:position w:val="0"/>
+                <w:sz w:val="22"/>
+                <w:sz w:val="22"/>
+                <w:vertAlign w:val="baseline"/>
+                <w:lang w:val="en-MY"/>
+              </w:rPr>
+              <w:t>5</w:t>
             </w:r>
           </w:p>
         </w:tc>
@@ -5085,13 +5037,8 @@
               <w:spacing w:before="0" w:after="160"/>
               <w:jc w:val="both"/>
               <w:rPr>
-                <w:rFonts w:ascii="Calibri" w:hAnsi="Calibri" w:eastAsia="Calibri" w:cs="Calibri"/>
-                <w:position w:val="0"/>
-                <w:sz w:val="22"/>
-                <w:sz w:val="22"/>
-                <w:szCs w:val="22"/>
-                <w:vertAlign w:val="baseline"/>
-                <w:lang w:val="en-MY" w:eastAsia="en-MY" w:bidi="ar-SA"/>
+                <w:highlight w:val="none"/>
+                <w:shd w:fill="FFFF00" w:val="clear"/>
               </w:rPr>
             </w:pPr>
             <w:r>
@@ -5100,6 +5047,7 @@
                 <w:position w:val="0"/>
                 <w:sz w:val="22"/>
                 <w:sz w:val="22"/>
+                <w:shd w:fill="FFFF00" w:val="clear"/>
                 <w:vertAlign w:val="baseline"/>
                 <w:lang w:val="en-MY"/>
               </w:rPr>
@@ -5142,7 +5090,18 @@
                 <w:vertAlign w:val="baseline"/>
                 <w:lang w:val="en-MY"/>
               </w:rPr>
-              <w:t>PWM12</w:t>
+              <w:t>CN</w:t>
+            </w:r>
+            <w:r>
+              <w:rPr>
+                <w:kern w:val="0"/>
+                <w:position w:val="0"/>
+                <w:sz w:val="22"/>
+                <w:sz w:val="22"/>
+                <w:vertAlign w:val="baseline"/>
+                <w:lang w:val="en-MY"/>
+              </w:rPr>
+              <w:t>12</w:t>
             </w:r>
           </w:p>
         </w:tc>
@@ -5166,13 +5125,8 @@
               <w:spacing w:before="0" w:after="160"/>
               <w:jc w:val="both"/>
               <w:rPr>
-                <w:rFonts w:ascii="Calibri" w:hAnsi="Calibri" w:eastAsia="Calibri" w:cs="Calibri"/>
-                <w:position w:val="0"/>
-                <w:sz w:val="22"/>
-                <w:sz w:val="22"/>
-                <w:szCs w:val="22"/>
-                <w:vertAlign w:val="baseline"/>
-                <w:lang w:val="en-MY" w:eastAsia="en-MY" w:bidi="ar-SA"/>
+                <w:highlight w:val="none"/>
+                <w:shd w:fill="FFFF00" w:val="clear"/>
               </w:rPr>
             </w:pPr>
             <w:r>
@@ -5181,6 +5135,7 @@
                 <w:position w:val="0"/>
                 <w:sz w:val="22"/>
                 <w:sz w:val="22"/>
+                <w:shd w:fill="FFFF00" w:val="clear"/>
                 <w:vertAlign w:val="baseline"/>
                 <w:lang w:val="en-MY"/>
               </w:rPr>
@@ -5222,7 +5177,18 @@
                 <w:vertAlign w:val="baseline"/>
                 <w:lang w:val="en-MY"/>
               </w:rPr>
-              <w:t>PWM4</w:t>
+              <w:t>CN</w:t>
+            </w:r>
+            <w:r>
+              <w:rPr>
+                <w:kern w:val="0"/>
+                <w:position w:val="0"/>
+                <w:sz w:val="22"/>
+                <w:sz w:val="22"/>
+                <w:vertAlign w:val="baseline"/>
+                <w:lang w:val="en-MY"/>
+              </w:rPr>
+              <w:t>4</w:t>
             </w:r>
           </w:p>
         </w:tc>
@@ -5242,13 +5208,8 @@
               <w:spacing w:before="0" w:after="160"/>
               <w:jc w:val="both"/>
               <w:rPr>
-                <w:rFonts w:ascii="Calibri" w:hAnsi="Calibri" w:eastAsia="Calibri" w:cs="Calibri"/>
-                <w:position w:val="0"/>
-                <w:sz w:val="22"/>
-                <w:sz w:val="22"/>
-                <w:szCs w:val="22"/>
-                <w:vertAlign w:val="baseline"/>
-                <w:lang w:val="en-MY" w:eastAsia="en-MY" w:bidi="ar-SA"/>
+                <w:highlight w:val="none"/>
+                <w:shd w:fill="FFFF00" w:val="clear"/>
               </w:rPr>
             </w:pPr>
             <w:r>
@@ -5257,6 +5218,7 @@
                 <w:position w:val="0"/>
                 <w:sz w:val="22"/>
                 <w:sz w:val="22"/>
+                <w:shd w:fill="FFFF00" w:val="clear"/>
                 <w:vertAlign w:val="baseline"/>
                 <w:lang w:val="en-MY"/>
               </w:rPr>
@@ -5299,7 +5261,18 @@
                 <w:vertAlign w:val="baseline"/>
                 <w:lang w:val="en-MY"/>
               </w:rPr>
-              <w:t>PWM11</w:t>
+              <w:t>CN</w:t>
+            </w:r>
+            <w:r>
+              <w:rPr>
+                <w:kern w:val="0"/>
+                <w:position w:val="0"/>
+                <w:sz w:val="22"/>
+                <w:sz w:val="22"/>
+                <w:vertAlign w:val="baseline"/>
+                <w:lang w:val="en-MY"/>
+              </w:rPr>
+              <w:t>11</w:t>
             </w:r>
           </w:p>
         </w:tc>
@@ -5323,13 +5296,8 @@
               <w:spacing w:before="0" w:after="160"/>
               <w:jc w:val="both"/>
               <w:rPr>
-                <w:rFonts w:ascii="Calibri" w:hAnsi="Calibri" w:eastAsia="Calibri" w:cs="Calibri"/>
-                <w:position w:val="0"/>
-                <w:sz w:val="22"/>
-                <w:sz w:val="22"/>
-                <w:szCs w:val="22"/>
-                <w:vertAlign w:val="baseline"/>
-                <w:lang w:val="en-MY" w:eastAsia="en-MY" w:bidi="ar-SA"/>
+                <w:highlight w:val="none"/>
+                <w:shd w:fill="FFFF00" w:val="clear"/>
               </w:rPr>
             </w:pPr>
             <w:r>
@@ -5338,6 +5306,7 @@
                 <w:position w:val="0"/>
                 <w:sz w:val="22"/>
                 <w:sz w:val="22"/>
+                <w:shd w:fill="FFFF00" w:val="clear"/>
                 <w:vertAlign w:val="baseline"/>
                 <w:lang w:val="en-MY"/>
               </w:rPr>
@@ -5379,7 +5348,18 @@
                 <w:vertAlign w:val="baseline"/>
                 <w:lang w:val="en-MY"/>
               </w:rPr>
-              <w:t>PWM3</w:t>
+              <w:t>CN</w:t>
+            </w:r>
+            <w:r>
+              <w:rPr>
+                <w:kern w:val="0"/>
+                <w:position w:val="0"/>
+                <w:sz w:val="22"/>
+                <w:sz w:val="22"/>
+                <w:vertAlign w:val="baseline"/>
+                <w:lang w:val="en-MY"/>
+              </w:rPr>
+              <w:t>3</w:t>
             </w:r>
           </w:p>
         </w:tc>
@@ -5399,19 +5379,15 @@
               <w:spacing w:before="0" w:after="160"/>
               <w:jc w:val="both"/>
               <w:rPr>
-                <w:rFonts w:ascii="Calibri" w:hAnsi="Calibri" w:eastAsia="Calibri" w:cs="Calibri"/>
-                <w:position w:val="0"/>
-                <w:sz w:val="22"/>
-                <w:sz w:val="22"/>
-                <w:szCs w:val="22"/>
-                <w:vertAlign w:val="baseline"/>
-                <w:lang w:val="en-MY" w:eastAsia="en-MY" w:bidi="ar-SA"/>
+                <w:highlight w:val="none"/>
+                <w:shd w:fill="FFFF00" w:val="clear"/>
               </w:rPr>
             </w:pPr>
             <w:r>
               <w:rPr>
                 <w:kern w:val="0"/>
                 <w:sz w:val="20"/>
+                <w:shd w:fill="FFFF00" w:val="clear"/>
               </w:rPr>
               <w:t>D04</w:t>
             </w:r>
@@ -5452,7 +5428,18 @@
                 <w:vertAlign w:val="baseline"/>
                 <w:lang w:val="en-MY"/>
               </w:rPr>
-              <w:t>PWM10</w:t>
+              <w:t>CN</w:t>
+            </w:r>
+            <w:r>
+              <w:rPr>
+                <w:kern w:val="0"/>
+                <w:position w:val="0"/>
+                <w:sz w:val="22"/>
+                <w:sz w:val="22"/>
+                <w:vertAlign w:val="baseline"/>
+                <w:lang w:val="en-MY"/>
+              </w:rPr>
+              <w:t>10</w:t>
             </w:r>
           </w:p>
         </w:tc>
@@ -5476,13 +5463,8 @@
               <w:spacing w:before="0" w:after="160"/>
               <w:jc w:val="both"/>
               <w:rPr>
-                <w:rFonts w:ascii="Calibri" w:hAnsi="Calibri" w:eastAsia="Calibri" w:cs="Calibri"/>
-                <w:position w:val="0"/>
-                <w:sz w:val="22"/>
-                <w:sz w:val="22"/>
-                <w:szCs w:val="22"/>
-                <w:vertAlign w:val="baseline"/>
-                <w:lang w:val="en-MY" w:eastAsia="en-MY" w:bidi="ar-SA"/>
+                <w:highlight w:val="none"/>
+                <w:shd w:fill="FFFF00" w:val="clear"/>
               </w:rPr>
             </w:pPr>
             <w:r>
@@ -5491,6 +5473,7 @@
                 <w:position w:val="0"/>
                 <w:sz w:val="22"/>
                 <w:sz w:val="22"/>
+                <w:shd w:fill="FFFF00" w:val="clear"/>
                 <w:vertAlign w:val="baseline"/>
                 <w:lang w:val="en-MY"/>
               </w:rPr>
@@ -5500,6 +5483,7 @@
               <w:rPr>
                 <w:kern w:val="0"/>
                 <w:sz w:val="20"/>
+                <w:shd w:fill="FFFF00" w:val="clear"/>
               </w:rPr>
               <w:t>1</w:t>
             </w:r>
@@ -5509,6 +5493,7 @@
                 <w:position w:val="0"/>
                 <w:sz w:val="22"/>
                 <w:sz w:val="22"/>
+                <w:shd w:fill="FFFF00" w:val="clear"/>
                 <w:vertAlign w:val="baseline"/>
                 <w:lang w:val="en-MY"/>
               </w:rPr>
@@ -5550,7 +5535,18 @@
                 <w:vertAlign w:val="baseline"/>
                 <w:lang w:val="en-MY"/>
               </w:rPr>
-              <w:t>PWM2</w:t>
+              <w:t>CN</w:t>
+            </w:r>
+            <w:r>
+              <w:rPr>
+                <w:kern w:val="0"/>
+                <w:position w:val="0"/>
+                <w:sz w:val="22"/>
+                <w:sz w:val="22"/>
+                <w:vertAlign w:val="baseline"/>
+                <w:lang w:val="en-MY"/>
+              </w:rPr>
+              <w:t>2</w:t>
             </w:r>
           </w:p>
         </w:tc>
@@ -5570,19 +5566,15 @@
               <w:spacing w:before="0" w:after="160"/>
               <w:jc w:val="both"/>
               <w:rPr>
-                <w:rFonts w:ascii="Calibri" w:hAnsi="Calibri" w:eastAsia="Calibri" w:cs="Calibri"/>
-                <w:position w:val="0"/>
-                <w:sz w:val="22"/>
-                <w:sz w:val="22"/>
-                <w:szCs w:val="22"/>
-                <w:vertAlign w:val="baseline"/>
-                <w:lang w:val="en-MY" w:eastAsia="en-MY" w:bidi="ar-SA"/>
+                <w:highlight w:val="none"/>
+                <w:shd w:fill="FFFF00" w:val="clear"/>
               </w:rPr>
             </w:pPr>
             <w:r>
               <w:rPr>
                 <w:kern w:val="0"/>
                 <w:sz w:val="20"/>
+                <w:shd w:fill="FFFF00" w:val="clear"/>
               </w:rPr>
               <w:t>D02</w:t>
             </w:r>
@@ -5643,13 +5635,8 @@
               <w:spacing w:before="0" w:after="160"/>
               <w:jc w:val="both"/>
               <w:rPr>
-                <w:rFonts w:ascii="Calibri" w:hAnsi="Calibri" w:eastAsia="Calibri" w:cs="Calibri"/>
-                <w:position w:val="0"/>
-                <w:sz w:val="22"/>
-                <w:sz w:val="22"/>
-                <w:szCs w:val="22"/>
-                <w:vertAlign w:val="baseline"/>
-                <w:lang w:val="en-MY" w:eastAsia="en-MY" w:bidi="ar-SA"/>
+                <w:highlight w:val="none"/>
+                <w:shd w:fill="FFFF00" w:val="clear"/>
               </w:rPr>
             </w:pPr>
             <w:r>
@@ -5658,6 +5645,7 @@
                 <w:position w:val="0"/>
                 <w:sz w:val="22"/>
                 <w:sz w:val="22"/>
+                <w:shd w:fill="FFFF00" w:val="clear"/>
                 <w:vertAlign w:val="baseline"/>
                 <w:lang w:val="en-MY"/>
               </w:rPr>
@@ -5693,9 +5681,20 @@
             <w:r>
               <w:rPr>
                 <w:kern w:val="0"/>
+                <w:position w:val="0"/>
+                <w:sz w:val="22"/>
+                <w:sz w:val="22"/>
+                <w:vertAlign w:val="baseline"/>
+                <w:lang w:val="en-MY"/>
+              </w:rPr>
+              <w:t>CN</w:t>
+            </w:r>
+            <w:r>
+              <w:rPr>
+                <w:kern w:val="0"/>
                 <w:sz w:val="20"/>
               </w:rPr>
-              <w:t>PWM1</w:t>
+              <w:t>1</w:t>
             </w:r>
           </w:p>
         </w:tc>
@@ -5715,19 +5714,15 @@
               <w:spacing w:before="0" w:after="160"/>
               <w:jc w:val="both"/>
               <w:rPr>
-                <w:rFonts w:ascii="Calibri" w:hAnsi="Calibri" w:eastAsia="Calibri" w:cs="Calibri"/>
-                <w:position w:val="0"/>
-                <w:sz w:val="22"/>
-                <w:sz w:val="22"/>
-                <w:szCs w:val="22"/>
-                <w:vertAlign w:val="baseline"/>
-                <w:lang w:val="en-MY" w:eastAsia="en-MY" w:bidi="ar-SA"/>
+                <w:highlight w:val="none"/>
+                <w:shd w:fill="FFFF00" w:val="clear"/>
               </w:rPr>
             </w:pPr>
             <w:r>
               <w:rPr>
                 <w:kern w:val="0"/>
                 <w:sz w:val="20"/>
+                <w:shd w:fill="FFFF00" w:val="clear"/>
               </w:rPr>
               <w:t>D15</w:t>
             </w:r>
@@ -5762,9 +5757,20 @@
             <w:r>
               <w:rPr>
                 <w:kern w:val="0"/>
+                <w:position w:val="0"/>
+                <w:sz w:val="22"/>
+                <w:sz w:val="22"/>
+                <w:vertAlign w:val="baseline"/>
+                <w:lang w:val="en-MY"/>
+              </w:rPr>
+              <w:t>CN</w:t>
+            </w:r>
+            <w:r>
+              <w:rPr>
+                <w:kern w:val="0"/>
                 <w:sz w:val="20"/>
               </w:rPr>
-              <w:t>PWM9</w:t>
+              <w:t>9</w:t>
             </w:r>
           </w:p>
         </w:tc>
@@ -8112,10 +8118,10 @@
           <wp:anchor behindDoc="0" distT="0" distB="0" distL="0" distR="0" simplePos="0" locked="0" layoutInCell="0" allowOverlap="1" relativeHeight="29">
             <wp:simplePos x="0" y="0"/>
             <wp:positionH relativeFrom="column">
-              <wp:posOffset>24130</wp:posOffset>
+              <wp:posOffset>-8255</wp:posOffset>
             </wp:positionH>
             <wp:positionV relativeFrom="paragraph">
-              <wp:posOffset>53340</wp:posOffset>
+              <wp:posOffset>69850</wp:posOffset>
             </wp:positionV>
             <wp:extent cx="5637530" cy="2905125"/>
             <wp:effectExtent l="0" t="0" r="0" b="0"/>
@@ -11411,8 +11417,8 @@
           <w:lang w:val="en-MY" w:eastAsia="en-MY" w:bidi="ar-SA"/>
         </w:rPr>
       </w:pPr>
-      <w:bookmarkStart w:id="27" w:name="productTitle"/>
-      <w:bookmarkStart w:id="28" w:name="title"/>
+      <w:bookmarkStart w:id="27" w:name="title"/>
+      <w:bookmarkStart w:id="28" w:name="productTitle"/>
       <w:bookmarkEnd w:id="27"/>
       <w:bookmarkEnd w:id="28"/>
       <w:r>
@@ -18411,7 +18417,29 @@
           <w:szCs w:val="22"/>
           <w:lang w:val="en-MY" w:eastAsia="en-MY" w:bidi="ar-SA"/>
         </w:rPr>
-        <w:t>The  figure below is shwoing Setting page</w:t>
+        <w:t>The  figure below is sh</w:t>
+      </w:r>
+      <w:r>
+        <w:rPr>
+          <w:rFonts w:eastAsia="Calibri" w:cs="Calibri"/>
+          <w:color w:val="auto"/>
+          <w:kern w:val="0"/>
+          <w:sz w:val="22"/>
+          <w:szCs w:val="22"/>
+          <w:lang w:val="en-MY" w:eastAsia="en-MY" w:bidi="ar-SA"/>
+        </w:rPr>
+        <w:t>ow</w:t>
+      </w:r>
+      <w:r>
+        <w:rPr>
+          <w:rFonts w:eastAsia="Calibri" w:cs="Calibri"/>
+          <w:color w:val="auto"/>
+          <w:kern w:val="0"/>
+          <w:sz w:val="22"/>
+          <w:szCs w:val="22"/>
+          <w:lang w:val="en-MY" w:eastAsia="en-MY" w:bidi="ar-SA"/>
+        </w:rPr>
+        <w:t>ing Setting page</w:t>
       </w:r>
     </w:p>
     <w:p>
@@ -25389,21 +25417,7 @@
         <w:b/>
         <w:lang w:val="en-MY"/>
       </w:rPr>
-      <w:t>iSEB Expansion Board 1200 0012 V1.</w:t>
-    </w:r>
-    <w:r>
-      <w:rPr>
-        <w:b/>
-        <w:lang w:val="en-MY"/>
-      </w:rPr>
-      <w:t>4</w:t>
-    </w:r>
-    <w:r>
-      <w:rPr>
-        <w:b/>
-        <w:lang w:val="en-MY"/>
-      </w:rPr>
-      <w:t xml:space="preserve"> </w:t>
+      <w:t xml:space="preserve">iSEB Expansion Board 1200 0012 V1.4 </w:t>
       <w:tab/>
     </w:r>
     <w:r>
@@ -25624,31 +25638,7 @@
         <w:szCs w:val="22"/>
         <w:lang w:val="en-MY" w:eastAsia="en-MY" w:bidi="ar-SA"/>
       </w:rPr>
-      <w:t>iSEB Expansion Board 1200 0012 V1.</w:t>
-    </w:r>
-    <w:r>
-      <w:rPr>
-        <w:rFonts w:eastAsia="Calibri" w:cs="Calibri"/>
-        <w:i/>
-        <w:color w:val="404040"/>
-        <w:kern w:val="0"/>
-        <w:sz w:val="22"/>
-        <w:szCs w:val="22"/>
-        <w:lang w:val="en-MY" w:eastAsia="en-MY" w:bidi="ar-SA"/>
-      </w:rPr>
-      <w:t>4</w:t>
-    </w:r>
-    <w:r>
-      <w:rPr>
-        <w:rFonts w:eastAsia="Calibri" w:cs="Calibri"/>
-        <w:i/>
-        <w:color w:val="404040"/>
-        <w:kern w:val="0"/>
-        <w:sz w:val="22"/>
-        <w:szCs w:val="22"/>
-        <w:lang w:val="en-MY" w:eastAsia="en-MY" w:bidi="ar-SA"/>
-      </w:rPr>
-      <w:t xml:space="preserve"> </w:t>
+      <w:t xml:space="preserve">iSEB Expansion Board 1200 0012 V1.4 </w:t>
     </w:r>
   </w:p>
 </w:hdr>

</xml_diff>